<commit_message>
Converted documents to PDF
</commit_message>
<xml_diff>
--- a/Template_Files/01_SafetyPlan_LaneAssistance_Template.docx
+++ b/Template_Files/01_SafetyPlan_LaneAssistance_Template.docx
@@ -186,30 +186,13 @@
         <w:rPr>
           <w:b/>
         </w:rPr>
-        <w:t xml:space="preserve">Document Version: </w:t>
+        <w:t>Document Version</w:t>
       </w:r>
       <w:r>
         <w:rPr>
           <w:b/>
-          <w:color w:val="B7B7B7"/>
-        </w:rPr>
-        <w:t>[Version]</w:t>
-      </w:r>
-    </w:p>
-    <w:p>
-      <w:pPr>
-        <w:jc w:val="right"/>
-        <w:rPr>
-          <w:b/>
-          <w:color w:val="999999"/>
-        </w:rPr>
-      </w:pPr>
-      <w:r>
-        <w:rPr>
-          <w:b/>
-          <w:color w:val="999999"/>
-        </w:rPr>
-        <w:t>Template Version 1.0, Released on 2017-06-21</w:t>
+        </w:rPr>
+        <w:t>: 1.0</w:t>
       </w:r>
     </w:p>
     <w:p/>
@@ -319,76 +302,6 @@
         <w:t>Document history</w:t>
       </w:r>
     </w:p>
-    <w:p>
-      <w:pPr>
-        <w:rPr>
-          <w:b/>
-          <w:color w:val="B7B7B7"/>
-        </w:rPr>
-      </w:pPr>
-      <w:r>
-        <w:rPr>
-          <w:b/>
-          <w:color w:val="B7B7B7"/>
-        </w:rPr>
-        <w:t xml:space="preserve">[Instructions: Fill in the date, version and description fields. You can fill out the Editor field with your name if you want to do so. Keep track of your editing as if this were a </w:t>
-      </w:r>
-      <w:proofErr w:type="gramStart"/>
-      <w:r>
-        <w:rPr>
-          <w:b/>
-          <w:color w:val="B7B7B7"/>
-        </w:rPr>
-        <w:t>real world</w:t>
-      </w:r>
-      <w:proofErr w:type="gramEnd"/>
-      <w:r>
-        <w:rPr>
-          <w:b/>
-          <w:color w:val="B7B7B7"/>
-        </w:rPr>
-        <w:t xml:space="preserve"> project. </w:t>
-      </w:r>
-    </w:p>
-    <w:p>
-      <w:pPr>
-        <w:rPr>
-          <w:b/>
-          <w:color w:val="B7B7B7"/>
-        </w:rPr>
-      </w:pPr>
-    </w:p>
-    <w:p>
-      <w:pPr>
-        <w:rPr>
-          <w:b/>
-          <w:color w:val="B7B7B7"/>
-        </w:rPr>
-      </w:pPr>
-      <w:r>
-        <w:rPr>
-          <w:b/>
-          <w:color w:val="B7B7B7"/>
-        </w:rPr>
-        <w:t>For example, if this were your first draft or first s</w:t>
-      </w:r>
-      <w:r>
-        <w:rPr>
-          <w:b/>
-          <w:color w:val="B7B7B7"/>
-        </w:rPr>
-        <w:t>ubmission, you might say version 1.0. If this is a second submission attempt, then you'd add a second line with a new date and version 2.0]</w:t>
-      </w:r>
-    </w:p>
-    <w:p>
-      <w:pPr>
-        <w:widowControl w:val="0"/>
-        <w:spacing w:after="180"/>
-        <w:rPr>
-          <w:rFonts w:ascii="Calibri" w:eastAsia="Calibri" w:hAnsi="Calibri" w:cs="Calibri"/>
-        </w:rPr>
-      </w:pPr>
-    </w:p>
     <w:tbl>
       <w:tblPr>
         <w:tblStyle w:val="a"/>
@@ -585,18 +498,8 @@
                 <w:sz w:val="22"/>
                 <w:szCs w:val="22"/>
               </w:rPr>
-              <w:t xml:space="preserve">Chris </w:t>
-            </w:r>
-            <w:proofErr w:type="spellStart"/>
-            <w:r>
-              <w:rPr>
-                <w:rFonts w:ascii="Calibri" w:eastAsia="Calibri" w:hAnsi="Calibri" w:cs="Calibri"/>
-                <w:sz w:val="22"/>
-                <w:szCs w:val="22"/>
-              </w:rPr>
-              <w:t>Ferone</w:t>
-            </w:r>
-            <w:proofErr w:type="spellEnd"/>
+              <w:t>Chris Ferone</w:t>
+            </w:r>
           </w:p>
         </w:tc>
         <w:tc>
@@ -897,80 +800,36 @@
         <w:widowControl w:val="0"/>
         <w:spacing w:before="480" w:after="180" w:line="240" w:lineRule="auto"/>
         <w:contextualSpacing w:val="0"/>
+      </w:pPr>
+      <w:bookmarkStart w:id="8" w:name="_ktt3lgighckp" w:colFirst="0" w:colLast="0"/>
+      <w:bookmarkEnd w:id="8"/>
+    </w:p>
+    <w:p>
+      <w:pPr>
+        <w:rPr>
+          <w:sz w:val="40"/>
+          <w:szCs w:val="40"/>
+        </w:rPr>
+      </w:pPr>
+      <w:r>
+        <w:br w:type="page"/>
+      </w:r>
+    </w:p>
+    <w:p>
+      <w:pPr>
+        <w:pStyle w:val="Heading1"/>
+        <w:widowControl w:val="0"/>
+        <w:spacing w:before="480" w:after="180" w:line="240" w:lineRule="auto"/>
+        <w:contextualSpacing w:val="0"/>
         <w:rPr>
           <w:b/>
           <w:color w:val="B7B7B7"/>
         </w:rPr>
       </w:pPr>
-      <w:bookmarkStart w:id="8" w:name="_ktt3lgighckp" w:colFirst="0" w:colLast="0"/>
-      <w:bookmarkEnd w:id="8"/>
-      <w:r>
+      <w:r>
+        <w:lastRenderedPageBreak/>
         <w:t>Table of Contents</w:t>
       </w:r>
-    </w:p>
-    <w:p>
-      <w:pPr>
-        <w:rPr>
-          <w:b/>
-          <w:color w:val="B7B7B7"/>
-        </w:rPr>
-      </w:pPr>
-      <w:r>
-        <w:rPr>
-          <w:b/>
-          <w:color w:val="B7B7B7"/>
-        </w:rPr>
-        <w:t>[Instructions: We have provided a table of contents. If the table of contents is not showing up correctly in your word processor of choice, please update it. The table of contents should show each section of the document and page numbers or links. Most wor</w:t>
-      </w:r>
-      <w:r>
-        <w:rPr>
-          <w:b/>
-          <w:color w:val="B7B7B7"/>
-        </w:rPr>
-        <w:t xml:space="preserve">d processors can do this for you. In </w:t>
-      </w:r>
-      <w:hyperlink r:id="rId10">
-        <w:r>
-          <w:rPr>
-            <w:b/>
-            <w:color w:val="B7B7B7"/>
-            <w:u w:val="single"/>
-          </w:rPr>
-          <w:t>Google Docs</w:t>
-        </w:r>
-      </w:hyperlink>
-      <w:r>
-        <w:rPr>
-          <w:b/>
-          <w:color w:val="B7B7B7"/>
-        </w:rPr>
-        <w:t xml:space="preserve">, you can use headings for each section and then go to Insert &gt; Table of Contents.  </w:t>
-      </w:r>
-      <w:hyperlink r:id="rId11">
-        <w:r>
-          <w:rPr>
-            <w:b/>
-            <w:color w:val="B7B7B7"/>
-            <w:u w:val="single"/>
-          </w:rPr>
-          <w:t>Microsoft Word</w:t>
-        </w:r>
-      </w:hyperlink>
-      <w:r>
-        <w:rPr>
-          <w:b/>
-          <w:color w:val="B7B7B7"/>
-        </w:rPr>
-        <w:t xml:space="preserve"> has similar capabilities]</w:t>
-      </w:r>
-    </w:p>
-    <w:p>
-      <w:pPr>
-        <w:rPr>
-          <w:b/>
-          <w:color w:val="B7B7B7"/>
-        </w:rPr>
-      </w:pPr>
     </w:p>
     <w:p>
       <w:pPr>
@@ -1308,14 +1167,6 @@
     </w:p>
     <w:p>
       <w:pPr>
-        <w:rPr>
-          <w:b/>
-          <w:color w:val="B7B7B7"/>
-        </w:rPr>
-      </w:pPr>
-    </w:p>
-    <w:p>
-      <w:pPr>
         <w:pStyle w:val="Heading1"/>
         <w:widowControl w:val="0"/>
         <w:spacing w:before="480" w:after="180" w:line="240" w:lineRule="auto"/>
@@ -1324,6 +1175,7 @@
       <w:bookmarkStart w:id="9" w:name="_zakt536q9xt3" w:colFirst="0" w:colLast="0"/>
       <w:bookmarkEnd w:id="9"/>
       <w:r>
+        <w:lastRenderedPageBreak/>
         <w:t>Introduction</w:t>
       </w:r>
     </w:p>
@@ -1340,6 +1192,141 @@
       </w:r>
     </w:p>
     <w:p>
+      <w:r>
+        <w:t xml:space="preserve">The purpose of the Safety Plan is to define roles and outline the steps needed to achieve functional safety. </w:t>
+      </w:r>
+    </w:p>
+    <w:p>
+      <w:pPr>
+        <w:pStyle w:val="Heading2"/>
+        <w:contextualSpacing w:val="0"/>
+      </w:pPr>
+      <w:bookmarkStart w:id="11" w:name="_sh22j99mm02k" w:colFirst="0" w:colLast="0"/>
+      <w:bookmarkEnd w:id="11"/>
+      <w:r>
+        <w:t>Scope of the Project</w:t>
+      </w:r>
+    </w:p>
+    <w:p>
+      <w:r>
+        <w:t>For the lane assistance project, the following safety lifecycle phases are in scope:</w:t>
+      </w:r>
+    </w:p>
+    <w:p>
+      <w:pPr>
+        <w:ind w:firstLine="720"/>
+      </w:pPr>
+    </w:p>
+    <w:p>
+      <w:pPr>
+        <w:ind w:firstLine="720"/>
+      </w:pPr>
+      <w:r>
+        <w:t>Concept phase</w:t>
+      </w:r>
+    </w:p>
+    <w:p>
+      <w:pPr>
+        <w:ind w:firstLine="720"/>
+      </w:pPr>
+      <w:r>
+        <w:t>Product Development at the System Level</w:t>
+      </w:r>
+    </w:p>
+    <w:p>
+      <w:pPr>
+        <w:ind w:firstLine="720"/>
+      </w:pPr>
+      <w:r>
+        <w:t>Product Development at the Software Level</w:t>
+      </w:r>
+    </w:p>
+    <w:p/>
+    <w:p>
+      <w:r>
+        <w:t>The following phases are out of scope:</w:t>
+      </w:r>
+    </w:p>
+    <w:p/>
+    <w:p>
+      <w:pPr>
+        <w:ind w:firstLine="720"/>
+      </w:pPr>
+      <w:r>
+        <w:t>Product Development at the Hardware Level</w:t>
+      </w:r>
+    </w:p>
+    <w:p>
+      <w:pPr>
+        <w:ind w:firstLine="720"/>
+      </w:pPr>
+      <w:r>
+        <w:t>Production and Operation</w:t>
+      </w:r>
+    </w:p>
+    <w:p/>
+    <w:p>
+      <w:pPr>
+        <w:pStyle w:val="Heading2"/>
+        <w:contextualSpacing w:val="0"/>
+      </w:pPr>
+      <w:bookmarkStart w:id="12" w:name="_fzzlhwsfq6ys" w:colFirst="0" w:colLast="0"/>
+      <w:bookmarkEnd w:id="12"/>
+      <w:r>
+        <w:t>Deliverables of the Project</w:t>
+      </w:r>
+    </w:p>
+    <w:p>
+      <w:r>
+        <w:t>The deliverables of the project are:</w:t>
+      </w:r>
+    </w:p>
+    <w:p/>
+    <w:p>
+      <w:r>
+        <w:tab/>
+        <w:t>Safety Plan</w:t>
+      </w:r>
+    </w:p>
+    <w:p>
+      <w:r>
+        <w:tab/>
+        <w:t>Hazard Analysis and Risk Assessment</w:t>
+      </w:r>
+    </w:p>
+    <w:p>
+      <w:r>
+        <w:tab/>
+        <w:t>Functional Safety Concept</w:t>
+      </w:r>
+    </w:p>
+    <w:p>
+      <w:r>
+        <w:tab/>
+        <w:t>Technical Safety Concept</w:t>
+      </w:r>
+    </w:p>
+    <w:p>
+      <w:r>
+        <w:tab/>
+        <w:t>Software Safety Requirements and Architecture</w:t>
+      </w:r>
+    </w:p>
+    <w:p/>
+    <w:p/>
+    <w:p>
+      <w:pPr>
+        <w:pStyle w:val="Heading1"/>
+        <w:contextualSpacing w:val="0"/>
+      </w:pPr>
+      <w:bookmarkStart w:id="13" w:name="_t6m96u2v69wo" w:colFirst="0" w:colLast="0"/>
+      <w:bookmarkEnd w:id="13"/>
+      <w:r>
+        <w:t>Item Definition</w:t>
+      </w:r>
+    </w:p>
+    <w:p/>
+    <w:p>
       <w:pPr>
         <w:rPr>
           <w:b/>
@@ -1351,804 +1338,468 @@
           <w:b/>
           <w:color w:val="B7B7B7"/>
         </w:rPr>
-        <w:t>[Instructions: Answer what is the purpose of a safety plan?]</w:t>
+        <w:t xml:space="preserve">[Instructions: </w:t>
+      </w:r>
+    </w:p>
+    <w:p>
+      <w:pPr>
+        <w:rPr>
+          <w:b/>
+          <w:color w:val="B7B7B7"/>
+        </w:rPr>
+      </w:pPr>
+    </w:p>
+    <w:p>
+      <w:pPr>
+        <w:rPr>
+          <w:b/>
+          <w:color w:val="B7B7B7"/>
+        </w:rPr>
+      </w:pPr>
+      <w:r>
+        <w:rPr>
+          <w:b/>
+          <w:color w:val="B7B7B7"/>
+        </w:rPr>
+        <w:t>REQUIRED</w:t>
+      </w:r>
+    </w:p>
+    <w:p>
+      <w:pPr>
+        <w:rPr>
+          <w:b/>
+          <w:color w:val="B7B7B7"/>
+        </w:rPr>
+      </w:pPr>
+    </w:p>
+    <w:p>
+      <w:pPr>
+        <w:rPr>
+          <w:b/>
+          <w:color w:val="B7B7B7"/>
+        </w:rPr>
+      </w:pPr>
+      <w:r>
+        <w:rPr>
+          <w:b/>
+          <w:color w:val="B7B7B7"/>
+        </w:rPr>
+        <w:t>Discuss these key points about the system:</w:t>
+      </w:r>
+    </w:p>
+    <w:p>
+      <w:pPr>
+        <w:rPr>
+          <w:b/>
+          <w:color w:val="B7B7B7"/>
+        </w:rPr>
+      </w:pPr>
+    </w:p>
+    <w:p>
+      <w:pPr>
+        <w:rPr>
+          <w:b/>
+          <w:color w:val="B7B7B7"/>
+        </w:rPr>
+      </w:pPr>
+    </w:p>
+    <w:p>
+      <w:pPr>
+        <w:rPr>
+          <w:b/>
+          <w:color w:val="B7B7B7"/>
+        </w:rPr>
+      </w:pPr>
+      <w:r>
+        <w:rPr>
+          <w:b/>
+          <w:color w:val="B7B7B7"/>
+        </w:rPr>
+        <w:t>What is the item in question, and what does the item do?</w:t>
+      </w:r>
+    </w:p>
+    <w:p>
+      <w:pPr>
+        <w:rPr>
+          <w:b/>
+          <w:color w:val="B7B7B7"/>
+        </w:rPr>
+      </w:pPr>
+    </w:p>
+    <w:p>
+      <w:pPr>
+        <w:rPr>
+          <w:b/>
+          <w:color w:val="B7B7B7"/>
+        </w:rPr>
+      </w:pPr>
+    </w:p>
+    <w:p>
+      <w:pPr>
+        <w:rPr>
+          <w:b/>
+          <w:color w:val="B7B7B7"/>
+        </w:rPr>
+      </w:pPr>
+    </w:p>
+    <w:p>
+      <w:pPr>
+        <w:rPr>
+          <w:b/>
+          <w:color w:val="B7B7B7"/>
+        </w:rPr>
+      </w:pPr>
+      <w:r>
+        <w:rPr>
+          <w:b/>
+          <w:color w:val="B7B7B7"/>
+        </w:rPr>
+        <w:t xml:space="preserve">What are its two main functions? How do they work? </w:t>
+      </w:r>
+    </w:p>
+    <w:p>
+      <w:pPr>
+        <w:rPr>
+          <w:b/>
+          <w:color w:val="B7B7B7"/>
+        </w:rPr>
+      </w:pPr>
+    </w:p>
+    <w:p>
+      <w:pPr>
+        <w:rPr>
+          <w:b/>
+          <w:color w:val="B7B7B7"/>
+        </w:rPr>
+      </w:pPr>
+    </w:p>
+    <w:p>
+      <w:pPr>
+        <w:rPr>
+          <w:b/>
+          <w:color w:val="B7B7B7"/>
+        </w:rPr>
+      </w:pPr>
+    </w:p>
+    <w:p>
+      <w:pPr>
+        <w:rPr>
+          <w:b/>
+          <w:color w:val="B7B7B7"/>
+        </w:rPr>
+      </w:pPr>
+      <w:r>
+        <w:rPr>
+          <w:b/>
+          <w:color w:val="B7B7B7"/>
+        </w:rPr>
+        <w:t>Which subsystems are responsible for each function?</w:t>
+      </w:r>
+    </w:p>
+    <w:p>
+      <w:pPr>
+        <w:rPr>
+          <w:b/>
+          <w:color w:val="B7B7B7"/>
+        </w:rPr>
+      </w:pPr>
+    </w:p>
+    <w:p>
+      <w:pPr>
+        <w:rPr>
+          <w:b/>
+          <w:color w:val="B7B7B7"/>
+        </w:rPr>
+      </w:pPr>
+    </w:p>
+    <w:p>
+      <w:pPr>
+        <w:rPr>
+          <w:b/>
+          <w:color w:val="B7B7B7"/>
+        </w:rPr>
+      </w:pPr>
+    </w:p>
+    <w:p>
+      <w:pPr>
+        <w:rPr>
+          <w:b/>
+          <w:color w:val="B7B7B7"/>
+        </w:rPr>
+      </w:pPr>
+      <w:r>
+        <w:rPr>
+          <w:b/>
+          <w:color w:val="B7B7B7"/>
+        </w:rPr>
+        <w:t>What are the boundaries of the item? What subsystems are inside the item? What elements or subsystems are outside of the item?</w:t>
+      </w:r>
+    </w:p>
+    <w:p>
+      <w:pPr>
+        <w:rPr>
+          <w:b/>
+          <w:color w:val="B7B7B7"/>
+        </w:rPr>
+      </w:pPr>
+    </w:p>
+    <w:p>
+      <w:pPr>
+        <w:rPr>
+          <w:b/>
+          <w:color w:val="B7B7B7"/>
+        </w:rPr>
+      </w:pPr>
+    </w:p>
+    <w:p>
+      <w:r>
+        <w:t xml:space="preserve">The Lane Assistance System </w:t>
+      </w:r>
+      <w:r>
+        <w:t>has</w:t>
+      </w:r>
+      <w:r>
+        <w:t xml:space="preserve"> two functions:</w:t>
+      </w:r>
+      <w:r>
+        <w:t xml:space="preserve"> </w:t>
+      </w:r>
+      <w:r>
+        <w:rPr>
+          <w:b/>
+        </w:rPr>
+        <w:t>Lane departure warning</w:t>
+      </w:r>
+      <w:r>
+        <w:t xml:space="preserve"> and </w:t>
+      </w:r>
+      <w:r>
+        <w:rPr>
+          <w:b/>
+        </w:rPr>
+        <w:t>Lane keeping assistance</w:t>
+      </w:r>
+      <w:r>
+        <w:rPr>
+          <w:b/>
+        </w:rPr>
+        <w:t>.</w:t>
+      </w:r>
+      <w:r>
+        <w:t xml:space="preserve"> </w:t>
+      </w:r>
+      <w:r>
+        <w:t>When the driver drifts towards the edge of the lane, two things will happen:</w:t>
+      </w:r>
+      <w:r>
+        <w:t xml:space="preserve"> </w:t>
+      </w:r>
+    </w:p>
+    <w:p>
+      <w:pPr>
+        <w:pStyle w:val="ListParagraph"/>
+        <w:numPr>
+          <w:ilvl w:val="0"/>
+          <w:numId w:val="5"/>
+        </w:numPr>
+      </w:pPr>
+      <w:r>
+        <w:t>the lane departure warning function will vibrate the steering wheel</w:t>
+      </w:r>
+      <w:r>
+        <w:t xml:space="preserve">. </w:t>
+      </w:r>
+      <w:r>
+        <w:t>I</w:t>
+      </w:r>
+      <w:r>
+        <w:t>n other words, the vehicle quickly moves the steering wheel back and forth to create a vibration.</w:t>
+      </w:r>
+    </w:p>
+    <w:p>
+      <w:pPr>
+        <w:pStyle w:val="ListParagraph"/>
+        <w:numPr>
+          <w:ilvl w:val="0"/>
+          <w:numId w:val="5"/>
+        </w:numPr>
+      </w:pPr>
+      <w:r>
+        <w:t>the lane keeping assistance function will move the steering wheel so that the wheels turn towards the center of the lane</w:t>
       </w:r>
     </w:p>
     <w:p/>
+    <w:p>
+      <w:r>
+        <w:t>When the camera senses that the vehicle is leaving the lane, the camera sends a signal to the electronic power steering system asking to turn and vibrate the steering wheel.</w:t>
+      </w:r>
+    </w:p>
+    <w:p/>
+    <w:p>
+      <w:r>
+        <w:t>The camera sensor will also request that a warning light turn on in the car display dashboard. That way the driver knows that the lane assistance system is active.</w:t>
+      </w:r>
+    </w:p>
+    <w:p/>
+    <w:p>
+      <w:r>
+        <w:t>If the driver uses a turn signal, then the lane assistance system deactivates so that the vehicle can leave the lane. The driver can also turn off the system completely with a button on the dashboard.</w:t>
+      </w:r>
+    </w:p>
+    <w:p/>
+    <w:p>
+      <w:r>
+        <w:t xml:space="preserve">The driver is still expected to have both hands on the steering wheel </w:t>
+      </w:r>
+      <w:proofErr w:type="gramStart"/>
+      <w:r>
+        <w:t>at all times</w:t>
+      </w:r>
+      <w:proofErr w:type="gramEnd"/>
+      <w:r>
+        <w:t>. The electronic power steering subsystem has a sensor to detect how much the driver is already turning. The lane keeping assistance function will merely add the extra torque required to get the car back towards center. The extra torque is applied directly to the steering wheel via a motor.</w:t>
+      </w:r>
+    </w:p>
+    <w:p/>
+    <w:p>
+      <w:r>
+        <w:t>The following diagram shows the boundaries between each system:</w:t>
+      </w:r>
+    </w:p>
+    <w:p/>
+    <w:p>
+      <w:r>
+        <w:rPr>
+          <w:noProof/>
+        </w:rPr>
+        <w:lastRenderedPageBreak/>
+        <w:drawing>
+          <wp:inline distT="0" distB="0" distL="0" distR="0">
+            <wp:extent cx="5943600" cy="3343275"/>
+            <wp:effectExtent l="0" t="0" r="0" b="9525"/>
+            <wp:docPr id="4" name="Picture 4" descr="https://d17h27t6h515a5.cloudfront.net/topher/2017/July/5976a8f6_02-advanced-driver-assistance-system-architecture-01/02-advanced-driver-assistance-system-architecture-01.png"/>
+            <wp:cNvGraphicFramePr>
+              <a:graphicFrameLocks xmlns:a="http://schemas.openxmlformats.org/drawingml/2006/main" noChangeAspect="1"/>
+            </wp:cNvGraphicFramePr>
+            <a:graphic xmlns:a="http://schemas.openxmlformats.org/drawingml/2006/main">
+              <a:graphicData uri="http://schemas.openxmlformats.org/drawingml/2006/picture">
+                <pic:pic xmlns:pic="http://schemas.openxmlformats.org/drawingml/2006/picture">
+                  <pic:nvPicPr>
+                    <pic:cNvPr id="0" name="Picture 3" descr="https://d17h27t6h515a5.cloudfront.net/topher/2017/July/5976a8f6_02-advanced-driver-assistance-system-architecture-01/02-advanced-driver-assistance-system-architecture-01.png"/>
+                    <pic:cNvPicPr>
+                      <a:picLocks noChangeAspect="1" noChangeArrowheads="1"/>
+                    </pic:cNvPicPr>
+                  </pic:nvPicPr>
+                  <pic:blipFill>
+                    <a:blip r:embed="rId10" cstate="print">
+                      <a:extLst>
+                        <a:ext uri="{28A0092B-C50C-407E-A947-70E740481C1C}">
+                          <a14:useLocalDpi xmlns:a14="http://schemas.microsoft.com/office/drawing/2010/main" val="0"/>
+                        </a:ext>
+                      </a:extLst>
+                    </a:blip>
+                    <a:srcRect/>
+                    <a:stretch>
+                      <a:fillRect/>
+                    </a:stretch>
+                  </pic:blipFill>
+                  <pic:spPr bwMode="auto">
+                    <a:xfrm>
+                      <a:off x="0" y="0"/>
+                      <a:ext cx="5943600" cy="3343275"/>
+                    </a:xfrm>
+                    <a:prstGeom prst="rect">
+                      <a:avLst/>
+                    </a:prstGeom>
+                    <a:noFill/>
+                    <a:ln>
+                      <a:noFill/>
+                    </a:ln>
+                  </pic:spPr>
+                </pic:pic>
+              </a:graphicData>
+            </a:graphic>
+          </wp:inline>
+        </w:drawing>
+      </w:r>
+    </w:p>
+    <w:p>
+      <w:pPr>
+        <w:rPr>
+          <w:b/>
+          <w:color w:val="B7B7B7"/>
+        </w:rPr>
+      </w:pPr>
+    </w:p>
+    <w:p>
+      <w:pPr>
+        <w:rPr>
+          <w:b/>
+          <w:color w:val="B7B7B7"/>
+        </w:rPr>
+      </w:pPr>
+    </w:p>
+    <w:p/>
+    <w:p>
+      <w:pPr>
+        <w:rPr>
+          <w:sz w:val="40"/>
+          <w:szCs w:val="40"/>
+        </w:rPr>
+      </w:pPr>
+      <w:r>
+        <w:br w:type="page"/>
+      </w:r>
+      <w:bookmarkStart w:id="14" w:name="_km1cu1hyl182" w:colFirst="0" w:colLast="0"/>
+      <w:bookmarkEnd w:id="14"/>
+    </w:p>
+    <w:p>
+      <w:pPr>
+        <w:pStyle w:val="Heading1"/>
+        <w:contextualSpacing w:val="0"/>
+      </w:pPr>
+      <w:r>
+        <w:lastRenderedPageBreak/>
+        <w:t>Goals and Measures</w:t>
+      </w:r>
+    </w:p>
     <w:p>
       <w:pPr>
         <w:pStyle w:val="Heading2"/>
         <w:contextualSpacing w:val="0"/>
       </w:pPr>
-      <w:bookmarkStart w:id="11" w:name="_sh22j99mm02k" w:colFirst="0" w:colLast="0"/>
-      <w:bookmarkEnd w:id="11"/>
-      <w:r>
-        <w:t>Scope of the Project</w:t>
-      </w:r>
-    </w:p>
-    <w:p>
-      <w:pPr>
-        <w:rPr>
-          <w:b/>
-          <w:color w:val="B7B7B7"/>
-        </w:rPr>
-      </w:pPr>
-      <w:r>
-        <w:rPr>
-          <w:b/>
-          <w:color w:val="B7B7B7"/>
-        </w:rPr>
-        <w:t>[Instructions: Nothing to do here. This is for your information.]</w:t>
-      </w:r>
-    </w:p>
-    <w:p/>
-    <w:p>
-      <w:r>
-        <w:t>For the lane assistance project, the following safety lifecycle phases are in scope:</w:t>
-      </w:r>
-    </w:p>
-    <w:p>
-      <w:pPr>
-        <w:ind w:firstLine="720"/>
-      </w:pPr>
-    </w:p>
-    <w:p>
-      <w:pPr>
-        <w:ind w:firstLine="720"/>
-      </w:pPr>
-      <w:r>
-        <w:t>Concept phase</w:t>
-      </w:r>
-    </w:p>
-    <w:p>
-      <w:pPr>
-        <w:ind w:firstLine="720"/>
-      </w:pPr>
-      <w:r>
-        <w:t>Product Development at the System Level</w:t>
-      </w:r>
-    </w:p>
-    <w:p>
-      <w:pPr>
-        <w:ind w:firstLine="720"/>
-      </w:pPr>
-      <w:r>
-        <w:t>Product Development at the Software Level</w:t>
-      </w:r>
-    </w:p>
-    <w:p/>
-    <w:p>
-      <w:r>
-        <w:t>The following phases are out of scope:</w:t>
-      </w:r>
-    </w:p>
-    <w:p/>
-    <w:p>
-      <w:pPr>
-        <w:ind w:firstLine="720"/>
-      </w:pPr>
-      <w:r>
-        <w:t>Product Development at the Hardwa</w:t>
-      </w:r>
-      <w:r>
-        <w:t>re Level</w:t>
-      </w:r>
-    </w:p>
-    <w:p>
-      <w:pPr>
-        <w:ind w:firstLine="720"/>
-      </w:pPr>
-      <w:r>
-        <w:t>Production and Operation</w:t>
-      </w:r>
-    </w:p>
-    <w:p/>
+      <w:bookmarkStart w:id="15" w:name="_ww7fqc274i9y" w:colFirst="0" w:colLast="0"/>
+      <w:bookmarkEnd w:id="15"/>
+      <w:r>
+        <w:t>Goals</w:t>
+      </w:r>
+    </w:p>
+    <w:p>
+      <w:r>
+        <w:t>The goals of this project are</w:t>
+      </w:r>
+      <w:r>
+        <w:t xml:space="preserve"> to</w:t>
+      </w:r>
+      <w:r>
+        <w:t xml:space="preserve"> identify hazards</w:t>
+      </w:r>
+      <w:r>
+        <w:t xml:space="preserve"> within the lane assistance system</w:t>
+      </w:r>
+      <w:r>
+        <w:t xml:space="preserve">, evaluate the risk of those hazards, and use system engineering to lower the risk. </w:t>
+      </w:r>
+    </w:p>
     <w:p>
       <w:pPr>
         <w:pStyle w:val="Heading2"/>
         <w:contextualSpacing w:val="0"/>
       </w:pPr>
-      <w:bookmarkStart w:id="12" w:name="_fzzlhwsfq6ys" w:colFirst="0" w:colLast="0"/>
-      <w:bookmarkEnd w:id="12"/>
-      <w:r>
-        <w:t>Deliverables of the Project</w:t>
-      </w:r>
-    </w:p>
-    <w:p>
-      <w:pPr>
-        <w:rPr>
-          <w:b/>
-          <w:color w:val="B7B7B7"/>
-        </w:rPr>
-      </w:pPr>
-      <w:r>
-        <w:rPr>
-          <w:b/>
-          <w:color w:val="B7B7B7"/>
-        </w:rPr>
-        <w:t>[Instructions: Nothing to do here. This is for your information.]</w:t>
-      </w:r>
-    </w:p>
-    <w:p/>
-    <w:p>
-      <w:r>
-        <w:t>The deliverables of the project are:</w:t>
-      </w:r>
-    </w:p>
-    <w:p/>
-    <w:p>
-      <w:r>
-        <w:tab/>
-        <w:t>Safety Plan</w:t>
-      </w:r>
-    </w:p>
-    <w:p>
-      <w:r>
-        <w:tab/>
-        <w:t>Hazard Analysis and Risk Assessment</w:t>
-      </w:r>
-    </w:p>
-    <w:p>
-      <w:r>
-        <w:tab/>
-        <w:t>Functional Safety Concept</w:t>
-      </w:r>
-    </w:p>
-    <w:p>
-      <w:r>
-        <w:tab/>
-        <w:t xml:space="preserve">Technical </w:t>
-      </w:r>
-      <w:r>
-        <w:t>Safety Concept</w:t>
-      </w:r>
-    </w:p>
-    <w:p>
-      <w:r>
-        <w:tab/>
-        <w:t>Software Safety Requirements and Architecture</w:t>
-      </w:r>
-    </w:p>
-    <w:p/>
-    <w:p/>
-    <w:p>
-      <w:pPr>
-        <w:pStyle w:val="Heading1"/>
-        <w:contextualSpacing w:val="0"/>
-      </w:pPr>
-      <w:bookmarkStart w:id="13" w:name="_t6m96u2v69wo" w:colFirst="0" w:colLast="0"/>
-      <w:bookmarkEnd w:id="13"/>
-      <w:r>
-        <w:lastRenderedPageBreak/>
-        <w:t>Item Definition</w:t>
-      </w:r>
-    </w:p>
-    <w:p/>
-    <w:p>
-      <w:pPr>
-        <w:rPr>
-          <w:b/>
-          <w:color w:val="B7B7B7"/>
-        </w:rPr>
-      </w:pPr>
-      <w:r>
-        <w:rPr>
-          <w:b/>
-          <w:color w:val="B7B7B7"/>
-        </w:rPr>
-        <w:t xml:space="preserve">[Instructions: </w:t>
-      </w:r>
-    </w:p>
-    <w:p>
-      <w:pPr>
-        <w:rPr>
-          <w:b/>
-          <w:color w:val="B7B7B7"/>
-        </w:rPr>
-      </w:pPr>
-    </w:p>
-    <w:p>
-      <w:pPr>
-        <w:rPr>
-          <w:b/>
-          <w:color w:val="B7B7B7"/>
-        </w:rPr>
-      </w:pPr>
-      <w:r>
-        <w:rPr>
-          <w:b/>
-          <w:color w:val="B7B7B7"/>
-        </w:rPr>
-        <w:t>REQUIRED</w:t>
-      </w:r>
-    </w:p>
-    <w:p>
-      <w:pPr>
-        <w:rPr>
-          <w:b/>
-          <w:color w:val="B7B7B7"/>
-        </w:rPr>
-      </w:pPr>
-    </w:p>
-    <w:p>
-      <w:pPr>
-        <w:rPr>
-          <w:b/>
-          <w:color w:val="B7B7B7"/>
-        </w:rPr>
-      </w:pPr>
-      <w:r>
-        <w:rPr>
-          <w:b/>
-          <w:color w:val="B7B7B7"/>
-        </w:rPr>
-        <w:t>Discuss these key points about the system:</w:t>
-      </w:r>
-    </w:p>
-    <w:p>
-      <w:pPr>
-        <w:rPr>
-          <w:b/>
-          <w:color w:val="B7B7B7"/>
-        </w:rPr>
-      </w:pPr>
-    </w:p>
-    <w:p>
-      <w:pPr>
-        <w:rPr>
-          <w:b/>
-          <w:color w:val="B7B7B7"/>
-        </w:rPr>
-      </w:pPr>
-    </w:p>
-    <w:p>
-      <w:pPr>
-        <w:rPr>
-          <w:b/>
-          <w:color w:val="B7B7B7"/>
-        </w:rPr>
-      </w:pPr>
-      <w:r>
-        <w:rPr>
-          <w:b/>
-          <w:color w:val="B7B7B7"/>
-        </w:rPr>
-        <w:t>What is the item in question, and what does the item do?</w:t>
-      </w:r>
-    </w:p>
-    <w:p>
-      <w:pPr>
-        <w:rPr>
-          <w:b/>
-          <w:color w:val="B7B7B7"/>
-        </w:rPr>
-      </w:pPr>
-    </w:p>
-    <w:p>
-      <w:pPr>
-        <w:rPr>
-          <w:b/>
-          <w:color w:val="B7B7B7"/>
-        </w:rPr>
-      </w:pPr>
-    </w:p>
-    <w:p>
-      <w:pPr>
-        <w:rPr>
-          <w:b/>
-          <w:color w:val="B7B7B7"/>
-        </w:rPr>
-      </w:pPr>
-    </w:p>
-    <w:p>
-      <w:pPr>
-        <w:rPr>
-          <w:b/>
-          <w:color w:val="B7B7B7"/>
-        </w:rPr>
-      </w:pPr>
-      <w:r>
-        <w:rPr>
-          <w:b/>
-          <w:color w:val="B7B7B7"/>
-        </w:rPr>
-        <w:t xml:space="preserve">What are its two main functions? How do they work? </w:t>
-      </w:r>
-    </w:p>
-    <w:p>
-      <w:pPr>
-        <w:rPr>
-          <w:b/>
-          <w:color w:val="B7B7B7"/>
-        </w:rPr>
-      </w:pPr>
-    </w:p>
-    <w:p>
-      <w:pPr>
-        <w:rPr>
-          <w:b/>
-          <w:color w:val="B7B7B7"/>
-        </w:rPr>
-      </w:pPr>
-    </w:p>
-    <w:p>
-      <w:pPr>
-        <w:rPr>
-          <w:b/>
-          <w:color w:val="B7B7B7"/>
-        </w:rPr>
-      </w:pPr>
-    </w:p>
-    <w:p>
-      <w:pPr>
-        <w:rPr>
-          <w:b/>
-          <w:color w:val="B7B7B7"/>
-        </w:rPr>
-      </w:pPr>
-      <w:r>
-        <w:rPr>
-          <w:b/>
-          <w:color w:val="B7B7B7"/>
-        </w:rPr>
-        <w:t>Which subsystems are responsible for each function?</w:t>
-      </w:r>
-    </w:p>
-    <w:p>
-      <w:pPr>
-        <w:rPr>
-          <w:b/>
-          <w:color w:val="B7B7B7"/>
-        </w:rPr>
-      </w:pPr>
-    </w:p>
-    <w:p>
-      <w:pPr>
-        <w:rPr>
-          <w:b/>
-          <w:color w:val="B7B7B7"/>
-        </w:rPr>
-      </w:pPr>
-    </w:p>
-    <w:p>
-      <w:pPr>
-        <w:rPr>
-          <w:b/>
-          <w:color w:val="B7B7B7"/>
-        </w:rPr>
-      </w:pPr>
-    </w:p>
-    <w:p>
-      <w:pPr>
-        <w:rPr>
-          <w:b/>
-          <w:color w:val="B7B7B7"/>
-        </w:rPr>
-      </w:pPr>
-      <w:r>
-        <w:rPr>
-          <w:b/>
-          <w:color w:val="B7B7B7"/>
-        </w:rPr>
-        <w:t>What are the boundaries of the item? What subsystems are inside the item? What elements or subsystems are outside of the item?</w:t>
-      </w:r>
-    </w:p>
-    <w:p>
-      <w:pPr>
-        <w:rPr>
-          <w:b/>
-          <w:color w:val="B7B7B7"/>
-        </w:rPr>
-      </w:pPr>
-    </w:p>
-    <w:p>
-      <w:pPr>
-        <w:rPr>
-          <w:b/>
-          <w:color w:val="B7B7B7"/>
-        </w:rPr>
-      </w:pPr>
-    </w:p>
-    <w:p>
-      <w:pPr>
-        <w:rPr>
-          <w:b/>
-          <w:color w:val="B7B7B7"/>
-        </w:rPr>
-      </w:pPr>
-    </w:p>
-    <w:p>
-      <w:pPr>
-        <w:rPr>
-          <w:b/>
-          <w:color w:val="B7B7B7"/>
-        </w:rPr>
-      </w:pPr>
-    </w:p>
-    <w:p>
-      <w:pPr>
-        <w:rPr>
-          <w:b/>
-          <w:color w:val="B7B7B7"/>
-        </w:rPr>
-      </w:pPr>
-      <w:r>
-        <w:rPr>
-          <w:b/>
-          <w:color w:val="B7B7B7"/>
-        </w:rPr>
-        <w:t>OPTIONAL</w:t>
-      </w:r>
-    </w:p>
-    <w:p>
-      <w:pPr>
-        <w:rPr>
-          <w:b/>
-          <w:color w:val="B7B7B7"/>
-        </w:rPr>
-      </w:pPr>
-      <w:r>
-        <w:rPr>
-          <w:b/>
-          <w:color w:val="B7B7B7"/>
-        </w:rPr>
-        <w:t>Option</w:t>
-      </w:r>
-      <w:r>
-        <w:rPr>
-          <w:b/>
-          <w:color w:val="B7B7B7"/>
-        </w:rPr>
-        <w:t>ally, include information about these points as well. These were not included in the lectures, but you might be able to find this information online:</w:t>
-      </w:r>
-    </w:p>
-    <w:p>
-      <w:pPr>
-        <w:numPr>
-          <w:ilvl w:val="0"/>
-          <w:numId w:val="1"/>
-        </w:numPr>
-        <w:ind w:hanging="360"/>
-        <w:contextualSpacing/>
-        <w:rPr>
-          <w:b/>
-          <w:color w:val="B7B7B7"/>
-        </w:rPr>
-      </w:pPr>
-      <w:r>
-        <w:rPr>
-          <w:b/>
-          <w:color w:val="B7B7B7"/>
-        </w:rPr>
-        <w:t>Operational and Environmental Constraints. This could especially be limited to camera performance; lane li</w:t>
-      </w:r>
-      <w:r>
-        <w:rPr>
-          <w:b/>
-          <w:color w:val="B7B7B7"/>
-        </w:rPr>
-        <w:t xml:space="preserve">nes are difficult to detect in snow, fog, </w:t>
-      </w:r>
-      <w:proofErr w:type="spellStart"/>
-      <w:r>
-        <w:rPr>
-          <w:b/>
-          <w:color w:val="B7B7B7"/>
-        </w:rPr>
-        <w:t>etc</w:t>
-      </w:r>
-      <w:proofErr w:type="spellEnd"/>
-    </w:p>
-    <w:p>
-      <w:pPr>
-        <w:numPr>
-          <w:ilvl w:val="0"/>
-          <w:numId w:val="1"/>
-        </w:numPr>
-        <w:ind w:hanging="360"/>
-        <w:contextualSpacing/>
-        <w:rPr>
-          <w:b/>
-          <w:color w:val="B7B7B7"/>
-        </w:rPr>
-      </w:pPr>
-      <w:r>
-        <w:rPr>
-          <w:b/>
-          <w:color w:val="B7B7B7"/>
-        </w:rPr>
-        <w:t>Legal requirements in your country for lane assistance technology</w:t>
-      </w:r>
-    </w:p>
-    <w:p>
-      <w:pPr>
-        <w:numPr>
-          <w:ilvl w:val="0"/>
-          <w:numId w:val="1"/>
-        </w:numPr>
-        <w:ind w:hanging="360"/>
-        <w:contextualSpacing/>
-        <w:rPr>
-          <w:b/>
-          <w:color w:val="B7B7B7"/>
-        </w:rPr>
-      </w:pPr>
-      <w:r>
-        <w:rPr>
-          <w:b/>
-          <w:color w:val="B7B7B7"/>
-        </w:rPr>
-        <w:t>National and International Standards Related to the Item</w:t>
-      </w:r>
-    </w:p>
-    <w:p>
-      <w:pPr>
-        <w:numPr>
-          <w:ilvl w:val="0"/>
-          <w:numId w:val="1"/>
-        </w:numPr>
-        <w:ind w:hanging="360"/>
-        <w:contextualSpacing/>
-        <w:rPr>
-          <w:b/>
-          <w:color w:val="B7B7B7"/>
-        </w:rPr>
-      </w:pPr>
-      <w:r>
-        <w:rPr>
-          <w:b/>
-          <w:color w:val="B7B7B7"/>
-        </w:rPr>
-        <w:t>Records of previously known safety-related incidents or behavioral shortfalls</w:t>
-      </w:r>
-    </w:p>
-    <w:p>
-      <w:pPr>
-        <w:rPr>
-          <w:b/>
-          <w:color w:val="B7B7B7"/>
-        </w:rPr>
-      </w:pPr>
-    </w:p>
-    <w:p>
-      <w:pPr>
-        <w:rPr>
-          <w:b/>
-          <w:color w:val="B7B7B7"/>
-        </w:rPr>
-      </w:pPr>
-      <w:r>
-        <w:rPr>
-          <w:b/>
-          <w:color w:val="B7B7B7"/>
-        </w:rPr>
-        <w:t>]</w:t>
-      </w:r>
-    </w:p>
-    <w:p/>
-    <w:p>
-      <w:r>
-        <w:br w:type="page"/>
-      </w:r>
-    </w:p>
-    <w:p/>
-    <w:p>
-      <w:pPr>
-        <w:pStyle w:val="Heading1"/>
-        <w:contextualSpacing w:val="0"/>
-      </w:pPr>
-      <w:bookmarkStart w:id="14" w:name="_km1cu1hyl182" w:colFirst="0" w:colLast="0"/>
-      <w:bookmarkEnd w:id="14"/>
-      <w:r>
-        <w:t>Goals and Measures</w:t>
-      </w:r>
-    </w:p>
-    <w:p>
-      <w:pPr>
-        <w:pStyle w:val="Heading2"/>
-        <w:contextualSpacing w:val="0"/>
-      </w:pPr>
-      <w:bookmarkStart w:id="15" w:name="_ww7fqc274i9y" w:colFirst="0" w:colLast="0"/>
-      <w:bookmarkEnd w:id="15"/>
-      <w:r>
-        <w:t>Goals</w:t>
-      </w:r>
-    </w:p>
-    <w:p>
-      <w:pPr>
-        <w:rPr>
-          <w:b/>
-          <w:color w:val="B7B7B7"/>
-        </w:rPr>
-      </w:pPr>
-      <w:r>
-        <w:rPr>
-          <w:b/>
-          <w:color w:val="B7B7B7"/>
-        </w:rPr>
-        <w:t xml:space="preserve">[Instructions: </w:t>
-      </w:r>
-    </w:p>
-    <w:p>
-      <w:pPr>
-        <w:rPr>
-          <w:b/>
-          <w:color w:val="B7B7B7"/>
-        </w:rPr>
-      </w:pPr>
-      <w:r>
-        <w:rPr>
-          <w:b/>
-          <w:color w:val="B7B7B7"/>
-        </w:rPr>
-        <w:t>Describe the major goal of this project; what are we trying to accomplish by analyzing the lane assistance functions with ISO 26262?]</w:t>
-      </w:r>
-    </w:p>
-    <w:p>
-      <w:r>
-        <w:t>The goals of this project are</w:t>
-      </w:r>
-      <w:r>
-        <w:t xml:space="preserve"> to</w:t>
-      </w:r>
-      <w:r>
-        <w:t xml:space="preserve"> identify hazards</w:t>
-      </w:r>
-      <w:r>
-        <w:t xml:space="preserve"> within the lane assistance system</w:t>
-      </w:r>
-      <w:bookmarkStart w:id="16" w:name="_GoBack"/>
+      <w:bookmarkStart w:id="16" w:name="_v2rbrzjrkt9b" w:colFirst="0" w:colLast="0"/>
       <w:bookmarkEnd w:id="16"/>
       <w:r>
-        <w:t xml:space="preserve">, evaluate the risk of those hazards, and use system engineering to lower the risk. </w:t>
-      </w:r>
-    </w:p>
-    <w:p>
-      <w:pPr>
-        <w:pStyle w:val="Heading2"/>
-        <w:contextualSpacing w:val="0"/>
-      </w:pPr>
-      <w:bookmarkStart w:id="17" w:name="_v2rbrzjrkt9b" w:colFirst="0" w:colLast="0"/>
-      <w:bookmarkEnd w:id="17"/>
-      <w:r>
         <w:t>Measures</w:t>
-      </w:r>
-    </w:p>
-    <w:p>
-      <w:pPr>
-        <w:rPr>
-          <w:b/>
-          <w:color w:val="B7B7B7"/>
-        </w:rPr>
-      </w:pPr>
-      <w:r>
-        <w:rPr>
-          <w:b/>
-          <w:color w:val="B7B7B7"/>
-        </w:rPr>
-        <w:t xml:space="preserve">[Instructions: </w:t>
-      </w:r>
-    </w:p>
-    <w:p>
-      <w:pPr>
-        <w:rPr>
-          <w:b/>
-          <w:color w:val="B7B7B7"/>
-        </w:rPr>
-      </w:pPr>
-      <w:r>
-        <w:rPr>
-          <w:b/>
-          <w:color w:val="B7B7B7"/>
-        </w:rPr>
-        <w:t xml:space="preserve">Fill in who will be responsible for each measure or activity. Hint: The lesson on Safety Management Roles and Responsibilities. </w:t>
-      </w:r>
-    </w:p>
-    <w:p>
-      <w:pPr>
-        <w:rPr>
-          <w:b/>
-          <w:color w:val="B7B7B7"/>
-        </w:rPr>
-      </w:pPr>
-    </w:p>
-    <w:p>
-      <w:pPr>
-        <w:rPr>
-          <w:b/>
-          <w:color w:val="B7B7B7"/>
-        </w:rPr>
-      </w:pPr>
-      <w:r>
-        <w:rPr>
-          <w:b/>
-          <w:color w:val="B7B7B7"/>
-        </w:rPr>
-        <w:t>The options are:</w:t>
-      </w:r>
-    </w:p>
-    <w:p>
-      <w:pPr>
-        <w:rPr>
-          <w:b/>
-          <w:color w:val="B7B7B7"/>
-        </w:rPr>
-      </w:pPr>
-      <w:r>
-        <w:rPr>
-          <w:b/>
-          <w:color w:val="B7B7B7"/>
-        </w:rPr>
-        <w:t>All Team Members</w:t>
-      </w:r>
-    </w:p>
-    <w:p>
-      <w:pPr>
-        <w:rPr>
-          <w:b/>
-          <w:color w:val="B7B7B7"/>
-        </w:rPr>
-      </w:pPr>
-      <w:r>
-        <w:rPr>
-          <w:b/>
-          <w:color w:val="B7B7B7"/>
-        </w:rPr>
-        <w:t>Safety Manager</w:t>
-      </w:r>
-    </w:p>
-    <w:p>
-      <w:pPr>
-        <w:rPr>
-          <w:b/>
-          <w:color w:val="B7B7B7"/>
-        </w:rPr>
-      </w:pPr>
-      <w:r>
-        <w:rPr>
-          <w:b/>
-          <w:color w:val="B7B7B7"/>
-        </w:rPr>
-        <w:t>Project Manager</w:t>
-      </w:r>
-    </w:p>
-    <w:p>
-      <w:pPr>
-        <w:rPr>
-          <w:b/>
-          <w:color w:val="B7B7B7"/>
-        </w:rPr>
-      </w:pPr>
-      <w:r>
-        <w:rPr>
-          <w:b/>
-          <w:color w:val="B7B7B7"/>
-        </w:rPr>
-        <w:t>Safety Auditor</w:t>
-      </w:r>
-    </w:p>
-    <w:p>
-      <w:pPr>
-        <w:rPr>
-          <w:b/>
-          <w:color w:val="B7B7B7"/>
-        </w:rPr>
-      </w:pPr>
-      <w:r>
-        <w:rPr>
-          <w:b/>
-          <w:color w:val="B7B7B7"/>
-        </w:rPr>
-        <w:t>Safety Assessor</w:t>
-      </w:r>
-    </w:p>
-    <w:p>
-      <w:r>
-        <w:rPr>
-          <w:b/>
-          <w:color w:val="B7B7B7"/>
-        </w:rPr>
-        <w:t>]</w:t>
       </w:r>
     </w:p>
     <w:p>
@@ -2219,10 +1870,7 @@
               <w:spacing w:line="240" w:lineRule="auto"/>
             </w:pPr>
             <w:r>
-              <w:t>Re</w:t>
-            </w:r>
-            <w:r>
-              <w:t>sponsibility</w:t>
+              <w:t>Responsibility</w:t>
             </w:r>
           </w:p>
         </w:tc>
@@ -2593,7 +2241,6 @@
               <w:spacing w:line="240" w:lineRule="auto"/>
             </w:pPr>
             <w:r>
-              <w:lastRenderedPageBreak/>
               <w:t>Plan the safety activities of the safety lifecycle</w:t>
             </w:r>
           </w:p>
@@ -2844,9 +2491,10 @@
         <w:pStyle w:val="Heading1"/>
         <w:contextualSpacing w:val="0"/>
       </w:pPr>
-      <w:bookmarkStart w:id="18" w:name="_b23s6orj91gm" w:colFirst="0" w:colLast="0"/>
-      <w:bookmarkEnd w:id="18"/>
-      <w:r>
+      <w:bookmarkStart w:id="17" w:name="_b23s6orj91gm" w:colFirst="0" w:colLast="0"/>
+      <w:bookmarkEnd w:id="17"/>
+      <w:r>
+        <w:lastRenderedPageBreak/>
         <w:t>Safety Culture</w:t>
       </w:r>
     </w:p>
@@ -2935,13 +2583,76 @@
         <w:pStyle w:val="Heading1"/>
         <w:contextualSpacing w:val="0"/>
       </w:pPr>
-      <w:bookmarkStart w:id="19" w:name="_pqn9poe0nvtc" w:colFirst="0" w:colLast="0"/>
-      <w:bookmarkEnd w:id="19"/>
-      <w:r>
-        <w:t>S</w:t>
-      </w:r>
-      <w:r>
-        <w:t>afety Lifecycle Tailoring</w:t>
+      <w:bookmarkStart w:id="18" w:name="_pqn9poe0nvtc" w:colFirst="0" w:colLast="0"/>
+      <w:bookmarkEnd w:id="18"/>
+      <w:r>
+        <w:t>Safety Lifecycle Tailoring</w:t>
+      </w:r>
+    </w:p>
+    <w:p>
+      <w:r>
+        <w:t xml:space="preserve">Because </w:t>
+      </w:r>
+      <w:r>
+        <w:t>the OEM is supplying a functioning lane assistance system</w:t>
+      </w:r>
+      <w:r>
+        <w:t xml:space="preserve">, only the </w:t>
+      </w:r>
+      <w:r>
+        <w:t>following safety lifecycle phases are in scope:</w:t>
+      </w:r>
+    </w:p>
+    <w:p>
+      <w:pPr>
+        <w:ind w:firstLine="720"/>
+      </w:pPr>
+    </w:p>
+    <w:p>
+      <w:pPr>
+        <w:ind w:firstLine="720"/>
+      </w:pPr>
+      <w:r>
+        <w:t>Concept phase</w:t>
+      </w:r>
+    </w:p>
+    <w:p>
+      <w:pPr>
+        <w:ind w:firstLine="720"/>
+      </w:pPr>
+      <w:r>
+        <w:t>Product Development at the System Level</w:t>
+      </w:r>
+    </w:p>
+    <w:p>
+      <w:pPr>
+        <w:ind w:firstLine="720"/>
+      </w:pPr>
+      <w:r>
+        <w:t>Product Development at the Software Level</w:t>
+      </w:r>
+    </w:p>
+    <w:p/>
+    <w:p>
+      <w:r>
+        <w:t>The following phases are out of scope:</w:t>
+      </w:r>
+    </w:p>
+    <w:p/>
+    <w:p>
+      <w:pPr>
+        <w:ind w:firstLine="720"/>
+      </w:pPr>
+      <w:r>
+        <w:t>Product Development at the Hardware Level</w:t>
+      </w:r>
+    </w:p>
+    <w:p>
+      <w:pPr>
+        <w:ind w:firstLine="720"/>
+      </w:pPr>
+      <w:r>
+        <w:t>Production and Operation</w:t>
       </w:r>
     </w:p>
     <w:p>
@@ -2951,191 +2662,28 @@
           <w:color w:val="B7B7B7"/>
         </w:rPr>
       </w:pPr>
-      <w:r>
-        <w:rPr>
-          <w:b/>
-          <w:color w:val="B7B7B7"/>
-        </w:rPr>
-        <w:t xml:space="preserve">[Instructions: </w:t>
-      </w:r>
-    </w:p>
-    <w:p>
-      <w:pPr>
-        <w:rPr>
-          <w:b/>
-          <w:color w:val="B7B7B7"/>
-        </w:rPr>
-      </w:pPr>
-      <w:r>
-        <w:rPr>
-          <w:b/>
-          <w:color w:val="B7B7B7"/>
-        </w:rPr>
-        <w:t xml:space="preserve">Describe which phases of the safety lifecycle are in scope and which are out of scope for this particular project. Hint: See the </w:t>
-      </w:r>
-      <w:hyperlink w:anchor="_sh22j99mm02k">
-        <w:r>
-          <w:rPr>
-            <w:b/>
-            <w:color w:val="1155CC"/>
-            <w:u w:val="single"/>
-          </w:rPr>
-          <w:t>Intro section</w:t>
-        </w:r>
-      </w:hyperlink>
-      <w:r>
-        <w:rPr>
-          <w:b/>
-          <w:color w:val="B7B7B7"/>
-        </w:rPr>
-        <w:t xml:space="preserve"> of this document</w:t>
-      </w:r>
-    </w:p>
-    <w:p>
-      <w:pPr>
-        <w:rPr>
-          <w:b/>
-          <w:color w:val="B7B7B7"/>
-        </w:rPr>
-      </w:pPr>
-      <w:r>
-        <w:rPr>
-          <w:b/>
-          <w:color w:val="B7B7B7"/>
-        </w:rPr>
-        <w:t>]</w:t>
-      </w:r>
-    </w:p>
-    <w:p>
-      <w:r>
-        <w:t xml:space="preserve">If this is an existing product, we </w:t>
-      </w:r>
-      <w:r>
-        <w:t xml:space="preserve">might not have to implement all steps of the safety lifecycle. </w:t>
-      </w:r>
-    </w:p>
-    <w:p>
-      <w:proofErr w:type="spellStart"/>
-      <w:r>
-        <w:lastRenderedPageBreak/>
-        <w:t>ailoring</w:t>
-      </w:r>
-      <w:proofErr w:type="spellEnd"/>
-      <w:r>
-        <w:t xml:space="preserve"> the safety lifecycle involves determining if the product is new or just a modification. If it is a modification, then you figure out which parts of the safety lifecycle will be affected so that you do not need to repeat work already done.</w:t>
-      </w:r>
-    </w:p>
-    <w:p>
-      <w:r>
-        <w:t>For the lane assistance project, the following safety lifecycle phases are in scope:</w:t>
-      </w:r>
-    </w:p>
-    <w:p>
-      <w:pPr>
-        <w:ind w:firstLine="720"/>
-      </w:pPr>
-    </w:p>
-    <w:p>
-      <w:pPr>
-        <w:ind w:firstLine="720"/>
-      </w:pPr>
-      <w:r>
-        <w:t>Concept phase</w:t>
-      </w:r>
-    </w:p>
-    <w:p>
-      <w:pPr>
-        <w:ind w:firstLine="720"/>
-      </w:pPr>
-      <w:r>
-        <w:t>Product Development at the System Level</w:t>
-      </w:r>
-    </w:p>
-    <w:p>
-      <w:pPr>
-        <w:ind w:firstLine="720"/>
-      </w:pPr>
-      <w:r>
-        <w:t>Product Development at the Software Level</w:t>
-      </w:r>
-    </w:p>
-    <w:p>
-      <w:pPr>
-        <w:rPr>
-          <w:b/>
-          <w:color w:val="FF0000"/>
-        </w:rPr>
-      </w:pPr>
-      <w:r>
-        <w:rPr>
-          <w:b/>
-          <w:color w:val="FF0000"/>
-        </w:rPr>
-        <w:t>TODO:</w:t>
-      </w:r>
-    </w:p>
-    <w:p>
-      <w:pPr>
-        <w:rPr>
-          <w:b/>
-          <w:color w:val="B7B7B7"/>
-        </w:rPr>
-      </w:pPr>
+    </w:p>
+    <w:p>
+      <w:pPr>
+        <w:rPr>
+          <w:sz w:val="40"/>
+          <w:szCs w:val="40"/>
+        </w:rPr>
+      </w:pPr>
+      <w:bookmarkStart w:id="19" w:name="_xlicd1ijavb7" w:colFirst="0" w:colLast="0"/>
+      <w:bookmarkEnd w:id="19"/>
+      <w:r>
+        <w:br w:type="page"/>
+      </w:r>
     </w:p>
     <w:p>
       <w:pPr>
         <w:pStyle w:val="Heading1"/>
         <w:contextualSpacing w:val="0"/>
       </w:pPr>
-      <w:bookmarkStart w:id="20" w:name="_xlicd1ijavb7" w:colFirst="0" w:colLast="0"/>
-      <w:bookmarkEnd w:id="20"/>
-      <w:r>
+      <w:r>
+        <w:lastRenderedPageBreak/>
         <w:t>Roles</w:t>
-      </w:r>
-    </w:p>
-    <w:p>
-      <w:pPr>
-        <w:rPr>
-          <w:b/>
-          <w:color w:val="B7B7B7"/>
-        </w:rPr>
-      </w:pPr>
-      <w:r>
-        <w:rPr>
-          <w:b/>
-          <w:color w:val="B7B7B7"/>
-        </w:rPr>
-        <w:t xml:space="preserve">[Instructions: </w:t>
-      </w:r>
-    </w:p>
-    <w:p>
-      <w:pPr>
-        <w:rPr>
-          <w:b/>
-          <w:color w:val="B7B7B7"/>
-        </w:rPr>
-      </w:pPr>
-      <w:r>
-        <w:rPr>
-          <w:b/>
-          <w:color w:val="B7B7B7"/>
-        </w:rPr>
-        <w:t>This section is here for your reference. You do not need to do anything here. It is provided to help with filling out the development interface agreement section.</w:t>
-      </w:r>
-    </w:p>
-    <w:p>
-      <w:pPr>
-        <w:rPr>
-          <w:b/>
-          <w:color w:val="B7B7B7"/>
-        </w:rPr>
-      </w:pPr>
-      <w:r>
-        <w:rPr>
-          <w:b/>
-          <w:color w:val="B7B7B7"/>
-        </w:rPr>
-        <w:t>]</w:t>
       </w:r>
     </w:p>
     <w:p>
@@ -3440,10 +2988,7 @@
               <w:contextualSpacing w:val="0"/>
             </w:pPr>
             <w:r>
-              <w:t>OE</w:t>
-            </w:r>
-            <w:r>
-              <w:t>M or external</w:t>
+              <w:t>OEM or external</w:t>
             </w:r>
           </w:p>
         </w:tc>
@@ -3455,10 +3000,82 @@
         <w:pStyle w:val="Heading1"/>
         <w:contextualSpacing w:val="0"/>
       </w:pPr>
-      <w:bookmarkStart w:id="21" w:name="_swj0emygbhrm" w:colFirst="0" w:colLast="0"/>
+      <w:bookmarkStart w:id="20" w:name="_swj0emygbhrm" w:colFirst="0" w:colLast="0"/>
+      <w:bookmarkEnd w:id="20"/>
+      <w:r>
+        <w:t>Development Interface Agreement</w:t>
+      </w:r>
+    </w:p>
+    <w:p>
+      <w:bookmarkStart w:id="21" w:name="_GoBack"/>
       <w:bookmarkEnd w:id="21"/>
       <w:r>
-        <w:t>Development Interface Agreement</w:t>
+        <w:t xml:space="preserve">The purpose of the Development Interface Agreement </w:t>
+      </w:r>
+      <w:r>
+        <w:t xml:space="preserve">(DIA) </w:t>
+      </w:r>
+      <w:r>
+        <w:t xml:space="preserve">is to clearly define </w:t>
+      </w:r>
+      <w:r>
+        <w:t xml:space="preserve">and delineate </w:t>
+      </w:r>
+      <w:r>
+        <w:t xml:space="preserve">the </w:t>
+      </w:r>
+      <w:r>
+        <w:t xml:space="preserve">roles and responsibilities </w:t>
+      </w:r>
+      <w:r>
+        <w:t>between the</w:t>
+      </w:r>
+      <w:r>
+        <w:t xml:space="preserve"> OEM and supplier. </w:t>
+      </w:r>
+    </w:p>
+    <w:p/>
+    <w:p>
+      <w:r>
+        <w:t xml:space="preserve">In this project, the OEM is supplying a functioning lane assistance system. </w:t>
+      </w:r>
+      <w:r>
+        <w:t>My</w:t>
+      </w:r>
+      <w:r>
+        <w:t xml:space="preserve"> company needs to analyze and modify the various sub-systems from a functional safety viewpoint.</w:t>
+      </w:r>
+    </w:p>
+    <w:p>
+      <w:pPr>
+        <w:pStyle w:val="Heading1"/>
+        <w:contextualSpacing w:val="0"/>
+      </w:pPr>
+      <w:bookmarkStart w:id="22" w:name="_lllavvxrxrdy" w:colFirst="0" w:colLast="0"/>
+      <w:bookmarkEnd w:id="22"/>
+      <w:r>
+        <w:t>Confirmation Measures</w:t>
+      </w:r>
+    </w:p>
+    <w:p/>
+    <w:p>
+      <w:r>
+        <w:t xml:space="preserve">The main purpose of confirmation measures is </w:t>
+      </w:r>
+      <w:r>
+        <w:t xml:space="preserve">to ensure that the functional safety project conforms to ISO 26262 and does indeed make the vehicle safer. </w:t>
+      </w:r>
+    </w:p>
+    <w:p/>
+    <w:p>
+      <w:r>
+        <w:t>The confirmation review is an audit conducted by an independent person to verify that the project is in compliance with ISO26262.</w:t>
+      </w:r>
+    </w:p>
+    <w:p/>
+    <w:p>
+      <w:r>
+        <w:t xml:space="preserve">The functional safety audit confirms that actual implementation of the project confirms to the safety plan. </w:t>
       </w:r>
     </w:p>
     <w:p/>
@@ -3470,452 +3087,32 @@
         </w:rPr>
       </w:pPr>
       <w:r>
+        <w:t>The functional safety assessment confirms</w:t>
+      </w:r>
+      <w:r>
+        <w:t xml:space="preserve"> that</w:t>
+      </w:r>
+      <w:r>
+        <w:t xml:space="preserve"> the</w:t>
+      </w:r>
+      <w:r>
+        <w:t xml:space="preserve"> plans, designs and developed products actually achieve functional safety</w:t>
+      </w:r>
+      <w:r>
+        <w:t>.</w:t>
+      </w:r>
+    </w:p>
+    <w:p>
+      <w:pPr>
         <w:rPr>
           <w:b/>
           <w:color w:val="B7B7B7"/>
         </w:rPr>
-        <w:t>[Instructions:</w:t>
-      </w:r>
-    </w:p>
-    <w:p>
-      <w:pPr>
-        <w:rPr>
-          <w:b/>
-          <w:color w:val="B7B7B7"/>
-        </w:rPr>
-      </w:pPr>
-      <w:r>
-        <w:rPr>
-          <w:b/>
-          <w:color w:val="B7B7B7"/>
-        </w:rPr>
-        <w:t xml:space="preserve">Assume in this project that you work for the tier-1 organization as described in the above roles table. You are taking on the role of both the functional safety manager and functional safety engineer. </w:t>
-      </w:r>
-    </w:p>
-    <w:p>
-      <w:pPr>
-        <w:rPr>
-          <w:b/>
-          <w:color w:val="B7B7B7"/>
-        </w:rPr>
-      </w:pPr>
-      <w:r>
-        <w:rPr>
-          <w:b/>
-          <w:color w:val="B7B7B7"/>
-        </w:rPr>
-        <w:t xml:space="preserve"> </w:t>
-      </w:r>
-    </w:p>
-    <w:p>
-      <w:pPr>
-        <w:rPr>
-          <w:b/>
-          <w:color w:val="B7B7B7"/>
-        </w:rPr>
-      </w:pPr>
-      <w:r>
-        <w:rPr>
-          <w:b/>
-          <w:color w:val="B7B7B7"/>
-        </w:rPr>
-        <w:t>Please answer the following questions:</w:t>
-      </w:r>
-    </w:p>
-    <w:p>
-      <w:pPr>
-        <w:rPr>
-          <w:b/>
-          <w:color w:val="B7B7B7"/>
-        </w:rPr>
-      </w:pPr>
-    </w:p>
-    <w:p>
-      <w:pPr>
-        <w:numPr>
-          <w:ilvl w:val="0"/>
-          <w:numId w:val="3"/>
-        </w:numPr>
-        <w:ind w:hanging="360"/>
-        <w:contextualSpacing/>
-        <w:rPr>
-          <w:b/>
-          <w:color w:val="B7B7B7"/>
-        </w:rPr>
-      </w:pPr>
-      <w:r>
-        <w:rPr>
-          <w:b/>
-          <w:color w:val="B7B7B7"/>
-        </w:rPr>
-        <w:t xml:space="preserve">What is the </w:t>
-      </w:r>
-      <w:r>
-        <w:rPr>
-          <w:b/>
-          <w:color w:val="B7B7B7"/>
-        </w:rPr>
-        <w:t>purpose of a development interface agreement?</w:t>
-      </w:r>
-    </w:p>
-    <w:p>
-      <w:pPr>
-        <w:rPr>
-          <w:b/>
-          <w:color w:val="B7B7B7"/>
-        </w:rPr>
-      </w:pPr>
-    </w:p>
-    <w:p>
-      <w:pPr>
-        <w:rPr>
-          <w:b/>
-          <w:color w:val="B7B7B7"/>
-        </w:rPr>
-      </w:pPr>
-    </w:p>
-    <w:p>
-      <w:pPr>
-        <w:rPr>
-          <w:b/>
-          <w:color w:val="B7B7B7"/>
-        </w:rPr>
-      </w:pPr>
-    </w:p>
-    <w:p>
-      <w:pPr>
-        <w:numPr>
-          <w:ilvl w:val="0"/>
-          <w:numId w:val="3"/>
-        </w:numPr>
-        <w:ind w:hanging="360"/>
-        <w:contextualSpacing/>
-        <w:rPr>
-          <w:b/>
-          <w:color w:val="B7B7B7"/>
-        </w:rPr>
-      </w:pPr>
-      <w:r>
-        <w:rPr>
-          <w:b/>
-          <w:color w:val="B7B7B7"/>
-        </w:rPr>
-        <w:t>What will be the responsibilities of your company versus the responsibilities of the OEM? Hint: In this project, the OEM is supplying a functioning lane assistance system. Your company needs to analyze and m</w:t>
-      </w:r>
-      <w:r>
-        <w:rPr>
-          <w:b/>
-          <w:color w:val="B7B7B7"/>
-        </w:rPr>
-        <w:t>odify the various sub-systems from a functional safety viewpoint.</w:t>
-      </w:r>
-    </w:p>
-    <w:p>
-      <w:pPr>
-        <w:rPr>
-          <w:b/>
-          <w:color w:val="B7B7B7"/>
-        </w:rPr>
-      </w:pPr>
-      <w:r>
-        <w:rPr>
-          <w:b/>
-          <w:color w:val="B7B7B7"/>
-        </w:rPr>
-        <w:t>]</w:t>
-      </w:r>
-    </w:p>
-    <w:p>
-      <w:r>
-        <w:t xml:space="preserve">The purpose of the Development Interface Agreement </w:t>
-      </w:r>
-      <w:r>
-        <w:t xml:space="preserve">(DIA) </w:t>
-      </w:r>
-      <w:r>
-        <w:t xml:space="preserve">is to clearly define </w:t>
-      </w:r>
-      <w:r>
-        <w:t xml:space="preserve">and delineate </w:t>
-      </w:r>
-      <w:r>
-        <w:t xml:space="preserve">the </w:t>
-      </w:r>
-      <w:r>
-        <w:t xml:space="preserve">roles and responsibilities </w:t>
-      </w:r>
-      <w:r>
-        <w:t>between the</w:t>
-      </w:r>
-      <w:r>
-        <w:t xml:space="preserve"> OEM and supplier. </w:t>
-      </w:r>
+      </w:pPr>
     </w:p>
     <w:p/>
-    <w:p>
-      <w:pPr>
-        <w:rPr>
-          <w:b/>
-          <w:color w:val="FF0000"/>
-        </w:rPr>
-      </w:pPr>
-      <w:r>
-        <w:rPr>
-          <w:b/>
-          <w:color w:val="FF0000"/>
-        </w:rPr>
-        <w:t>TODO:</w:t>
-      </w:r>
-    </w:p>
-    <w:p>
-      <w:pPr>
-        <w:pStyle w:val="Heading1"/>
-        <w:contextualSpacing w:val="0"/>
-      </w:pPr>
-      <w:bookmarkStart w:id="22" w:name="_lllavvxrxrdy" w:colFirst="0" w:colLast="0"/>
-      <w:bookmarkEnd w:id="22"/>
-      <w:r>
-        <w:t>Confirmation Measures</w:t>
-      </w:r>
-    </w:p>
-    <w:p/>
-    <w:p>
-      <w:pPr>
-        <w:rPr>
-          <w:b/>
-          <w:color w:val="B7B7B7"/>
-        </w:rPr>
-      </w:pPr>
-      <w:r>
-        <w:rPr>
-          <w:b/>
-          <w:color w:val="B7B7B7"/>
-        </w:rPr>
-        <w:t xml:space="preserve">[Instructions: </w:t>
-      </w:r>
-    </w:p>
-    <w:p>
-      <w:pPr>
-        <w:rPr>
-          <w:b/>
-          <w:color w:val="B7B7B7"/>
-        </w:rPr>
-      </w:pPr>
-      <w:r>
-        <w:rPr>
-          <w:b/>
-          <w:color w:val="B7B7B7"/>
-        </w:rPr>
-        <w:t>Please answer the following questions:</w:t>
-      </w:r>
-    </w:p>
-    <w:p>
-      <w:pPr>
-        <w:rPr>
-          <w:b/>
-          <w:color w:val="B7B7B7"/>
-        </w:rPr>
-      </w:pPr>
-    </w:p>
-    <w:p>
-      <w:pPr>
-        <w:numPr>
-          <w:ilvl w:val="0"/>
-          <w:numId w:val="2"/>
-        </w:numPr>
-        <w:ind w:hanging="360"/>
-        <w:contextualSpacing/>
-        <w:rPr>
-          <w:b/>
-          <w:color w:val="B7B7B7"/>
-        </w:rPr>
-      </w:pPr>
-      <w:r>
-        <w:rPr>
-          <w:b/>
-          <w:color w:val="B7B7B7"/>
-        </w:rPr>
-        <w:t>What is the main purpose of confirmation measures?</w:t>
-      </w:r>
-    </w:p>
-    <w:p>
-      <w:pPr>
-        <w:numPr>
-          <w:ilvl w:val="0"/>
-          <w:numId w:val="2"/>
-        </w:numPr>
-        <w:ind w:hanging="360"/>
-        <w:contextualSpacing/>
-        <w:rPr>
-          <w:b/>
-          <w:color w:val="B7B7B7"/>
-        </w:rPr>
-      </w:pPr>
-      <w:r>
-        <w:rPr>
-          <w:b/>
-          <w:color w:val="B7B7B7"/>
-        </w:rPr>
-        <w:t>What is a confirmation review?</w:t>
-      </w:r>
-    </w:p>
-    <w:p>
-      <w:pPr>
-        <w:numPr>
-          <w:ilvl w:val="0"/>
-          <w:numId w:val="2"/>
-        </w:numPr>
-        <w:ind w:hanging="360"/>
-        <w:contextualSpacing/>
-        <w:rPr>
-          <w:b/>
-          <w:color w:val="B7B7B7"/>
-        </w:rPr>
-      </w:pPr>
-      <w:r>
-        <w:rPr>
-          <w:b/>
-          <w:color w:val="B7B7B7"/>
-        </w:rPr>
-        <w:t>What is a functional safet</w:t>
-      </w:r>
-      <w:r>
-        <w:rPr>
-          <w:b/>
-          <w:color w:val="B7B7B7"/>
-        </w:rPr>
-        <w:t>y audit?</w:t>
-      </w:r>
-    </w:p>
-    <w:p>
-      <w:pPr>
-        <w:numPr>
-          <w:ilvl w:val="0"/>
-          <w:numId w:val="2"/>
-        </w:numPr>
-        <w:ind w:hanging="360"/>
-        <w:contextualSpacing/>
-        <w:rPr>
-          <w:b/>
-          <w:color w:val="B7B7B7"/>
-        </w:rPr>
-      </w:pPr>
-      <w:r>
-        <w:rPr>
-          <w:b/>
-          <w:color w:val="B7B7B7"/>
-        </w:rPr>
-        <w:t>What is a functional safety assessment?</w:t>
-      </w:r>
-    </w:p>
-    <w:p>
-      <w:pPr>
-        <w:rPr>
-          <w:b/>
-          <w:color w:val="B7B7B7"/>
-        </w:rPr>
-      </w:pPr>
-      <w:r>
-        <w:rPr>
-          <w:b/>
-          <w:color w:val="B7B7B7"/>
-        </w:rPr>
-        <w:t>]</w:t>
-      </w:r>
-    </w:p>
-    <w:p>
-      <w:pPr>
-        <w:rPr>
-          <w:b/>
-          <w:color w:val="B7B7B7"/>
-        </w:rPr>
-      </w:pPr>
-    </w:p>
-    <w:p>
-      <w:r>
-        <w:t xml:space="preserve">The main purpose of confirmation measures is </w:t>
-      </w:r>
-      <w:r>
-        <w:t xml:space="preserve">to ensure that the functional safety project conforms to ISO 26262 and does indeed make the vehicle safer. </w:t>
-      </w:r>
-    </w:p>
-    <w:p/>
-    <w:p>
-      <w:r>
-        <w:t>The confirmation review is an audit conducted by an independent person to verify that the project is in compliance with ISO26262.</w:t>
-      </w:r>
-    </w:p>
-    <w:p/>
-    <w:p>
-      <w:r>
-        <w:t xml:space="preserve">The functional safety audit confirms that actual implementation of the project confirms to the safety plan. </w:t>
-      </w:r>
-    </w:p>
-    <w:p/>
-    <w:p>
-      <w:pPr>
-        <w:rPr>
-          <w:b/>
-          <w:color w:val="B7B7B7"/>
-        </w:rPr>
-      </w:pPr>
-      <w:r>
-        <w:t>The functional safety assessment confirms</w:t>
-      </w:r>
-      <w:r>
-        <w:t xml:space="preserve"> that</w:t>
-      </w:r>
-      <w:r>
-        <w:t xml:space="preserve"> the</w:t>
-      </w:r>
-      <w:r>
-        <w:t xml:space="preserve"> plans, designs and developed products actually achieve functional safety</w:t>
-      </w:r>
-      <w:r>
-        <w:t>.</w:t>
-      </w:r>
-    </w:p>
-    <w:p>
-      <w:pPr>
-        <w:rPr>
-          <w:b/>
-          <w:color w:val="B7B7B7"/>
-        </w:rPr>
-      </w:pPr>
-    </w:p>
-    <w:p>
-      <w:r>
-        <w:pict>
-          <v:rect id="_x0000_i1025" style="width:0;height:1.5pt" o:hralign="center" o:hrstd="t" o:hr="t" fillcolor="#a0a0a0" stroked="f"/>
-        </w:pict>
-      </w:r>
-    </w:p>
-    <w:p>
-      <w:r>
-        <w:t xml:space="preserve">A safety plan could have other sections that we are not including here. For example, a safety plan would probably contain a complete project schedule. </w:t>
-      </w:r>
-    </w:p>
-    <w:p/>
-    <w:p>
-      <w:r>
-        <w:t>There might also be a "Supporting Process Management" section that would cover "Part 8: Supporting Processes" of the ISO 26262 functional safety standard. This would include descriptions of how the company handles requirements management, change management</w:t>
-      </w:r>
-      <w:r>
-        <w:t xml:space="preserve">, </w:t>
-      </w:r>
-      <w:r>
-        <w:lastRenderedPageBreak/>
-        <w:t>configuration management, documentation management, and software tool usage and confidence.</w:t>
-      </w:r>
-    </w:p>
-    <w:p/>
-    <w:p>
-      <w:r>
-        <w:t>Similarly, a confirmation measures section would go into more detail about how each confirmation will be carried out.</w:t>
-      </w:r>
-    </w:p>
     <w:sectPr>
-      <w:footerReference w:type="default" r:id="rId12"/>
+      <w:footerReference w:type="default" r:id="rId11"/>
       <w:pgSz w:w="12240" w:h="15840"/>
       <w:pgMar w:top="1440" w:right="1440" w:bottom="1440" w:left="1440" w:header="0" w:footer="720" w:gutter="0"/>
       <w:pgNumType w:start="1"/>
@@ -4097,6 +3294,92 @@
     </w:lvl>
   </w:abstractNum>
   <w:abstractNum w:abstractNumId="1" w15:restartNumberingAfterBreak="0">
+    <w:nsid w:val="25A85DD7"/>
+    <w:multiLevelType w:val="hybridMultilevel"/>
+    <w:tmpl w:val="8AE4B3F8"/>
+    <w:lvl w:ilvl="0" w:tplc="0409000F">
+      <w:start w:val="1"/>
+      <w:numFmt w:val="decimal"/>
+      <w:lvlText w:val="%1."/>
+      <w:lvlJc w:val="left"/>
+      <w:pPr>
+        <w:ind w:left="720" w:hanging="360"/>
+      </w:pPr>
+    </w:lvl>
+    <w:lvl w:ilvl="1" w:tplc="04090019" w:tentative="1">
+      <w:start w:val="1"/>
+      <w:numFmt w:val="lowerLetter"/>
+      <w:lvlText w:val="%2."/>
+      <w:lvlJc w:val="left"/>
+      <w:pPr>
+        <w:ind w:left="1440" w:hanging="360"/>
+      </w:pPr>
+    </w:lvl>
+    <w:lvl w:ilvl="2" w:tplc="0409001B" w:tentative="1">
+      <w:start w:val="1"/>
+      <w:numFmt w:val="lowerRoman"/>
+      <w:lvlText w:val="%3."/>
+      <w:lvlJc w:val="right"/>
+      <w:pPr>
+        <w:ind w:left="2160" w:hanging="180"/>
+      </w:pPr>
+    </w:lvl>
+    <w:lvl w:ilvl="3" w:tplc="0409000F" w:tentative="1">
+      <w:start w:val="1"/>
+      <w:numFmt w:val="decimal"/>
+      <w:lvlText w:val="%4."/>
+      <w:lvlJc w:val="left"/>
+      <w:pPr>
+        <w:ind w:left="2880" w:hanging="360"/>
+      </w:pPr>
+    </w:lvl>
+    <w:lvl w:ilvl="4" w:tplc="04090019" w:tentative="1">
+      <w:start w:val="1"/>
+      <w:numFmt w:val="lowerLetter"/>
+      <w:lvlText w:val="%5."/>
+      <w:lvlJc w:val="left"/>
+      <w:pPr>
+        <w:ind w:left="3600" w:hanging="360"/>
+      </w:pPr>
+    </w:lvl>
+    <w:lvl w:ilvl="5" w:tplc="0409001B" w:tentative="1">
+      <w:start w:val="1"/>
+      <w:numFmt w:val="lowerRoman"/>
+      <w:lvlText w:val="%6."/>
+      <w:lvlJc w:val="right"/>
+      <w:pPr>
+        <w:ind w:left="4320" w:hanging="180"/>
+      </w:pPr>
+    </w:lvl>
+    <w:lvl w:ilvl="6" w:tplc="0409000F" w:tentative="1">
+      <w:start w:val="1"/>
+      <w:numFmt w:val="decimal"/>
+      <w:lvlText w:val="%7."/>
+      <w:lvlJc w:val="left"/>
+      <w:pPr>
+        <w:ind w:left="5040" w:hanging="360"/>
+      </w:pPr>
+    </w:lvl>
+    <w:lvl w:ilvl="7" w:tplc="04090019" w:tentative="1">
+      <w:start w:val="1"/>
+      <w:numFmt w:val="lowerLetter"/>
+      <w:lvlText w:val="%8."/>
+      <w:lvlJc w:val="left"/>
+      <w:pPr>
+        <w:ind w:left="5760" w:hanging="360"/>
+      </w:pPr>
+    </w:lvl>
+    <w:lvl w:ilvl="8" w:tplc="0409001B" w:tentative="1">
+      <w:start w:val="1"/>
+      <w:numFmt w:val="lowerRoman"/>
+      <w:lvlText w:val="%9."/>
+      <w:lvlJc w:val="right"/>
+      <w:pPr>
+        <w:ind w:left="6480" w:hanging="180"/>
+      </w:pPr>
+    </w:lvl>
+  </w:abstractNum>
+  <w:abstractNum w:abstractNumId="2" w15:restartNumberingAfterBreak="0">
     <w:nsid w:val="3BEA4E51"/>
     <w:multiLevelType w:val="multilevel"/>
     <w:tmpl w:val="5E2A0994"/>
@@ -4209,7 +3492,7 @@
       </w:rPr>
     </w:lvl>
   </w:abstractNum>
-  <w:abstractNum w:abstractNumId="2" w15:restartNumberingAfterBreak="0">
+  <w:abstractNum w:abstractNumId="3" w15:restartNumberingAfterBreak="0">
     <w:nsid w:val="3EBA2632"/>
     <w:multiLevelType w:val="hybridMultilevel"/>
     <w:tmpl w:val="E8441320"/>
@@ -4295,7 +3578,7 @@
       </w:pPr>
     </w:lvl>
   </w:abstractNum>
-  <w:abstractNum w:abstractNumId="3" w15:restartNumberingAfterBreak="0">
+  <w:abstractNum w:abstractNumId="4" w15:restartNumberingAfterBreak="0">
     <w:nsid w:val="5A287C30"/>
     <w:multiLevelType w:val="multilevel"/>
     <w:tmpl w:val="04D2259E"/>
@@ -4412,13 +3695,16 @@
     <w:abstractNumId w:val="0"/>
   </w:num>
   <w:num w:numId="2">
-    <w:abstractNumId w:val="1"/>
+    <w:abstractNumId w:val="2"/>
   </w:num>
   <w:num w:numId="3">
+    <w:abstractNumId w:val="4"/>
+  </w:num>
+  <w:num w:numId="4">
     <w:abstractNumId w:val="3"/>
   </w:num>
-  <w:num w:numId="4">
-    <w:abstractNumId w:val="2"/>
+  <w:num w:numId="5">
+    <w:abstractNumId w:val="1"/>
   </w:num>
 </w:numbering>
 </file>

</xml_diff>